<commit_message>
misc: update DEMO script
</commit_message>
<xml_diff>
--- a/DEMO/demo sequence.docx
+++ b/DEMO/demo sequence.docx
@@ -176,6 +176,27 @@
           <w:ilvl w:val="0"/>
           <w:numId w:val="1"/>
         </w:numPr>
+        <w:rPr>
+          <w:b/>
+        </w:rPr>
+      </w:pPr>
+      <w:r>
+        <w:rPr>
+          <w:b/>
+        </w:rPr>
+        <w:t>Principal Component Analysis</w:t>
+      </w:r>
+    </w:p>
+    <w:p>
+      <w:pPr>
+        <w:pStyle w:val="ListParagraph"/>
+        <w:numPr>
+          <w:ilvl w:val="0"/>
+          <w:numId w:val="1"/>
+        </w:numPr>
+        <w:rPr>
+          <w:b/>
+        </w:rPr>
       </w:pPr>
       <w:bookmarkStart w:id="0" w:name="_GoBack"/>
       <w:bookmarkEnd w:id="0"/>

</xml_diff>

<commit_message>
feat: DEMO script done
</commit_message>
<xml_diff>
--- a/DEMO/demo sequence.docx
+++ b/DEMO/demo sequence.docx
@@ -5,13 +5,21 @@
     <w:p>
       <w:pPr>
         <w:pStyle w:val="ListParagraph"/>
+      </w:pPr>
+      <w:r>
+        <w:t>Import libraries</w:t>
+      </w:r>
+    </w:p>
+    <w:p>
+      <w:pPr>
+        <w:pStyle w:val="ListParagraph"/>
         <w:numPr>
           <w:ilvl w:val="0"/>
           <w:numId w:val="1"/>
         </w:numPr>
       </w:pPr>
       <w:r>
-        <w:t>Import libraries</w:t>
+        <w:t>Project definition</w:t>
       </w:r>
     </w:p>
     <w:p>
@@ -23,6 +31,18 @@
         </w:numPr>
       </w:pPr>
       <w:r>
+        <w:t>Unsupervised learning</w:t>
+      </w:r>
+    </w:p>
+    <w:p>
+      <w:pPr>
+        <w:pStyle w:val="ListParagraph"/>
+        <w:numPr>
+          <w:ilvl w:val="1"/>
+          <w:numId w:val="1"/>
+        </w:numPr>
+      </w:pPr>
+      <w:r>
         <w:t>Sneak peek of the raw data</w:t>
       </w:r>
     </w:p>
@@ -30,12 +50,39 @@
       <w:pPr>
         <w:pStyle w:val="ListParagraph"/>
         <w:numPr>
-          <w:ilvl w:val="0"/>
-          <w:numId w:val="1"/>
-        </w:numPr>
-      </w:pPr>
-      <w:r>
-        <w:t>Load the entire csv file (~61 Mega Bytes)</w:t>
+          <w:ilvl w:val="1"/>
+          <w:numId w:val="1"/>
+        </w:numPr>
+      </w:pPr>
+      <w:r>
+        <w:t xml:space="preserve">Import </w:t>
+      </w:r>
+      <w:r>
+        <w:t>the entire csv file (~61 Mega Bytes)</w:t>
+      </w:r>
+    </w:p>
+    <w:p>
+      <w:pPr>
+        <w:pStyle w:val="ListParagraph"/>
+        <w:numPr>
+          <w:ilvl w:val="1"/>
+          <w:numId w:val="1"/>
+        </w:numPr>
+      </w:pPr>
+      <w:r>
+        <w:t>Separate users with NO selling item listed</w:t>
+      </w:r>
+    </w:p>
+    <w:p>
+      <w:pPr>
+        <w:pStyle w:val="ListParagraph"/>
+        <w:numPr>
+          <w:ilvl w:val="1"/>
+          <w:numId w:val="1"/>
+        </w:numPr>
+      </w:pPr>
+      <w:r>
+        <w:t>Basic statistics for “active users”</w:t>
       </w:r>
     </w:p>
     <w:p>
@@ -85,6 +132,34 @@
       <w:pPr>
         <w:pStyle w:val="ListParagraph"/>
         <w:numPr>
+          <w:ilvl w:val="2"/>
+          <w:numId w:val="1"/>
+        </w:numPr>
+      </w:pPr>
+      <w:r>
+        <w:t>merge ‘listing’ and ‘</w:t>
+      </w:r>
+      <w:proofErr w:type="spellStart"/>
+      <w:r>
+        <w:t>time_on_site</w:t>
+      </w:r>
+      <w:proofErr w:type="spellEnd"/>
+      <w:r>
+        <w:t>’ -&gt; ‘</w:t>
+      </w:r>
+      <w:proofErr w:type="spellStart"/>
+      <w:r>
+        <w:t>listing_per_day</w:t>
+      </w:r>
+      <w:proofErr w:type="spellEnd"/>
+      <w:r>
+        <w:t>’</w:t>
+      </w:r>
+    </w:p>
+    <w:p>
+      <w:pPr>
+        <w:pStyle w:val="ListParagraph"/>
+        <w:numPr>
           <w:ilvl w:val="1"/>
           <w:numId w:val="1"/>
         </w:numPr>
@@ -97,40 +172,24 @@
       <w:pPr>
         <w:pStyle w:val="ListParagraph"/>
         <w:numPr>
-          <w:ilvl w:val="2"/>
-          <w:numId w:val="1"/>
-        </w:numPr>
-      </w:pPr>
-      <w:r>
-        <w:t>Decided to merge ‘listing’ and ‘</w:t>
-      </w:r>
-      <w:proofErr w:type="spellStart"/>
-      <w:r>
-        <w:t>time_on_site</w:t>
-      </w:r>
-      <w:proofErr w:type="spellEnd"/>
-      <w:r>
-        <w:t>’ -&gt; ‘</w:t>
-      </w:r>
-      <w:proofErr w:type="spellStart"/>
-      <w:r>
-        <w:t>listing_per_day</w:t>
-      </w:r>
-      <w:proofErr w:type="spellEnd"/>
-      <w:r>
-        <w:t>’</w:t>
-      </w:r>
-    </w:p>
-    <w:p>
-      <w:pPr>
-        <w:pStyle w:val="ListParagraph"/>
-        <w:numPr>
           <w:ilvl w:val="0"/>
           <w:numId w:val="1"/>
         </w:numPr>
       </w:pPr>
       <w:r>
-        <w:t>Seen from the header of the data, there are sellers with ZERO activity</w:t>
+        <w:t>Dimensional Reduction</w:t>
+      </w:r>
+    </w:p>
+    <w:p>
+      <w:pPr>
+        <w:pStyle w:val="ListParagraph"/>
+        <w:ind w:left="1080"/>
+      </w:pPr>
+      <w:r>
+        <w:rPr>
+          <w:highlight w:val="yellow"/>
+        </w:rPr>
+        <w:t>Original 11 features down to 8 features</w:t>
       </w:r>
     </w:p>
     <w:p>
@@ -138,42 +197,6 @@
         <w:pStyle w:val="ListParagraph"/>
         <w:numPr>
           <w:ilvl w:val="1"/>
-          <w:numId w:val="1"/>
-        </w:numPr>
-      </w:pPr>
-      <w:r>
-        <w:t>Easy to sort out</w:t>
-      </w:r>
-    </w:p>
-    <w:p>
-      <w:pPr>
-        <w:pStyle w:val="ListParagraph"/>
-        <w:numPr>
-          <w:ilvl w:val="0"/>
-          <w:numId w:val="1"/>
-        </w:numPr>
-      </w:pPr>
-      <w:r>
-        <w:t>After this step, I tried to observe the data in various ways.</w:t>
-      </w:r>
-    </w:p>
-    <w:p>
-      <w:pPr>
-        <w:pStyle w:val="ListParagraph"/>
-        <w:numPr>
-          <w:ilvl w:val="1"/>
-          <w:numId w:val="1"/>
-        </w:numPr>
-      </w:pPr>
-      <w:r>
-        <w:t>Scatter plot, bar chart and etc.</w:t>
-      </w:r>
-    </w:p>
-    <w:p>
-      <w:pPr>
-        <w:pStyle w:val="ListParagraph"/>
-        <w:numPr>
-          <w:ilvl w:val="0"/>
           <w:numId w:val="1"/>
         </w:numPr>
         <w:rPr>
@@ -184,20 +207,303 @@
         <w:rPr>
           <w:b/>
         </w:rPr>
-        <w:t>Principal Component Analysis</w:t>
-      </w:r>
-    </w:p>
-    <w:p>
-      <w:pPr>
-        <w:pStyle w:val="ListParagraph"/>
-        <w:numPr>
-          <w:ilvl w:val="0"/>
+        <w:t>Feature scaling</w:t>
+      </w:r>
+    </w:p>
+    <w:p>
+      <w:pPr>
+        <w:pStyle w:val="ListParagraph"/>
+        <w:numPr>
+          <w:ilvl w:val="1"/>
           <w:numId w:val="1"/>
         </w:numPr>
         <w:rPr>
           <w:b/>
         </w:rPr>
       </w:pPr>
+      <w:r>
+        <w:rPr>
+          <w:b/>
+        </w:rPr>
+        <w:t>PCA</w:t>
+      </w:r>
+    </w:p>
+    <w:p>
+      <w:pPr>
+        <w:pStyle w:val="ListParagraph"/>
+        <w:numPr>
+          <w:ilvl w:val="2"/>
+          <w:numId w:val="1"/>
+        </w:numPr>
+        <w:rPr>
+          <w:b/>
+          <w:highlight w:val="yellow"/>
+        </w:rPr>
+      </w:pPr>
+      <w:r>
+        <w:rPr>
+          <w:b/>
+          <w:highlight w:val="yellow"/>
+        </w:rPr>
+        <w:t>Select 5 features to maintain 99% of all variances in data</w:t>
+      </w:r>
+    </w:p>
+    <w:p>
+      <w:pPr>
+        <w:pStyle w:val="ListParagraph"/>
+        <w:numPr>
+          <w:ilvl w:val="0"/>
+          <w:numId w:val="1"/>
+        </w:numPr>
+      </w:pPr>
+      <w:r>
+        <w:t>After this step, I tried to observe the data in various ways.</w:t>
+      </w:r>
+    </w:p>
+    <w:p>
+      <w:pPr>
+        <w:pStyle w:val="ListParagraph"/>
+        <w:numPr>
+          <w:ilvl w:val="1"/>
+          <w:numId w:val="1"/>
+        </w:numPr>
+      </w:pPr>
+      <w:r>
+        <w:t>Assumption</w:t>
+      </w:r>
+    </w:p>
+    <w:p>
+      <w:pPr>
+        <w:pStyle w:val="ListParagraph"/>
+        <w:numPr>
+          <w:ilvl w:val="2"/>
+          <w:numId w:val="1"/>
+        </w:numPr>
+      </w:pPr>
+      <w:r>
+        <w:t>Three groups (+ 1 group for new sellers)</w:t>
+      </w:r>
+    </w:p>
+    <w:p>
+      <w:pPr>
+        <w:pStyle w:val="ListParagraph"/>
+        <w:numPr>
+          <w:ilvl w:val="1"/>
+          <w:numId w:val="1"/>
+        </w:numPr>
+      </w:pPr>
+      <w:r>
+        <w:t>Clustering</w:t>
+      </w:r>
+    </w:p>
+    <w:p>
+      <w:pPr>
+        <w:pStyle w:val="ListParagraph"/>
+        <w:numPr>
+          <w:ilvl w:val="2"/>
+          <w:numId w:val="1"/>
+        </w:numPr>
+      </w:pPr>
+      <w:r>
+        <w:t>K-means clustering</w:t>
+      </w:r>
+    </w:p>
+    <w:p>
+      <w:pPr>
+        <w:pStyle w:val="ListParagraph"/>
+        <w:numPr>
+          <w:ilvl w:val="3"/>
+          <w:numId w:val="1"/>
+        </w:numPr>
+      </w:pPr>
+      <w:r>
+        <w:rPr>
+          <w:highlight w:val="yellow"/>
+        </w:rPr>
+        <w:t>Silhouette score</w:t>
+      </w:r>
+      <w:r>
+        <w:t xml:space="preserve"> – not very promising</w:t>
+      </w:r>
+    </w:p>
+    <w:p>
+      <w:pPr>
+        <w:pStyle w:val="ListParagraph"/>
+        <w:numPr>
+          <w:ilvl w:val="4"/>
+          <w:numId w:val="1"/>
+        </w:numPr>
+        <w:rPr>
+          <w:color w:val="FF0000"/>
+          <w:highlight w:val="yellow"/>
+        </w:rPr>
+      </w:pPr>
+      <w:r>
+        <w:rPr>
+          <w:color w:val="FF0000"/>
+          <w:highlight w:val="yellow"/>
+        </w:rPr>
+        <w:t>Probably only available metric when ground-truth on clustering is unknown</w:t>
+      </w:r>
+    </w:p>
+    <w:p>
+      <w:pPr>
+        <w:pStyle w:val="ListParagraph"/>
+        <w:numPr>
+          <w:ilvl w:val="3"/>
+          <w:numId w:val="1"/>
+        </w:numPr>
+      </w:pPr>
+      <w:r>
+        <w:t xml:space="preserve">inspect each clusters: </w:t>
+      </w:r>
+      <w:r>
+        <w:rPr>
+          <w:highlight w:val="yellow"/>
+        </w:rPr>
+        <w:t>feature inspection</w:t>
+      </w:r>
+    </w:p>
+    <w:p>
+      <w:pPr>
+        <w:pStyle w:val="ListParagraph"/>
+        <w:numPr>
+          <w:ilvl w:val="4"/>
+          <w:numId w:val="1"/>
+        </w:numPr>
+      </w:pPr>
+      <w:proofErr w:type="spellStart"/>
+      <w:r>
+        <w:t>positive_rating</w:t>
+      </w:r>
+      <w:proofErr w:type="spellEnd"/>
+    </w:p>
+    <w:p>
+      <w:pPr>
+        <w:pStyle w:val="ListParagraph"/>
+        <w:numPr>
+          <w:ilvl w:val="4"/>
+          <w:numId w:val="1"/>
+        </w:numPr>
+      </w:pPr>
+      <w:proofErr w:type="spellStart"/>
+      <w:r>
+        <w:t>gmv</w:t>
+      </w:r>
+      <w:proofErr w:type="spellEnd"/>
+    </w:p>
+    <w:p>
+      <w:pPr>
+        <w:pStyle w:val="ListParagraph"/>
+        <w:numPr>
+          <w:ilvl w:val="2"/>
+          <w:numId w:val="1"/>
+        </w:numPr>
+      </w:pPr>
+      <w:r>
+        <w:t>DBSCAN</w:t>
+      </w:r>
+    </w:p>
+    <w:p>
+      <w:pPr>
+        <w:pStyle w:val="ListParagraph"/>
+        <w:numPr>
+          <w:ilvl w:val="3"/>
+          <w:numId w:val="1"/>
+        </w:numPr>
+      </w:pPr>
+      <w:r>
+        <w:t>Takes long time and results doesn’t look good</w:t>
+      </w:r>
+    </w:p>
+    <w:p>
+      <w:pPr>
+        <w:pStyle w:val="ListParagraph"/>
+        <w:numPr>
+          <w:ilvl w:val="3"/>
+          <w:numId w:val="1"/>
+        </w:numPr>
+      </w:pPr>
+      <w:r>
+        <w:t xml:space="preserve">In the next subsection, I tried a different clustering </w:t>
+      </w:r>
+      <w:proofErr w:type="spellStart"/>
+      <w:r>
+        <w:t>algorighm</w:t>
+      </w:r>
+      <w:proofErr w:type="spellEnd"/>
+      <w:r>
+        <w:t xml:space="preserve"> of DBSCAN, which views clusters as areas of high density separated by areas of low density. It is known that the clusters found using DBSCAN can be any shape, whereas k-means assumes the clusters to be convex shapes. Having negative silhouette scores in </w:t>
+      </w:r>
+      <w:proofErr w:type="spellStart"/>
+      <w:proofErr w:type="gramStart"/>
+      <w:r>
+        <w:t>may</w:t>
+      </w:r>
+      <w:proofErr w:type="spellEnd"/>
+      <w:proofErr w:type="gramEnd"/>
+      <w:r>
+        <w:t xml:space="preserve"> smaller clusters found using k-means may indicate that the ground truth clusters may not be convex shapes.</w:t>
+      </w:r>
+    </w:p>
+    <w:p>
+      <w:pPr>
+        <w:pStyle w:val="ListParagraph"/>
+        <w:numPr>
+          <w:ilvl w:val="2"/>
+          <w:numId w:val="1"/>
+        </w:numPr>
+      </w:pPr>
+      <w:r>
+        <w:t>Hierarchical clustering (</w:t>
+      </w:r>
+      <w:proofErr w:type="spellStart"/>
+      <w:r>
+        <w:t>AgglomerativeClustering</w:t>
+      </w:r>
+      <w:proofErr w:type="spellEnd"/>
+      <w:r>
+        <w:t>)</w:t>
+      </w:r>
+    </w:p>
+    <w:p>
+      <w:pPr>
+        <w:pStyle w:val="ListParagraph"/>
+        <w:numPr>
+          <w:ilvl w:val="3"/>
+          <w:numId w:val="1"/>
+        </w:numPr>
+      </w:pPr>
+      <w:r>
+        <w:t>Takes long time to process</w:t>
+      </w:r>
+    </w:p>
+    <w:p>
+      <w:pPr>
+        <w:pStyle w:val="ListParagraph"/>
+        <w:numPr>
+          <w:ilvl w:val="3"/>
+          <w:numId w:val="1"/>
+        </w:numPr>
+      </w:pPr>
+      <w:r>
+        <w:t>Results doesn’t look appropriate</w:t>
+      </w:r>
+    </w:p>
+    <w:p>
+      <w:pPr>
+        <w:pStyle w:val="ListParagraph"/>
+        <w:numPr>
+          <w:ilvl w:val="1"/>
+          <w:numId w:val="1"/>
+        </w:numPr>
+        <w:rPr>
+          <w:b/>
+        </w:rPr>
+      </w:pPr>
+      <w:r>
+        <w:t>Data labeling with group numbers</w:t>
+      </w:r>
       <w:bookmarkStart w:id="0" w:name="_GoBack"/>
       <w:bookmarkEnd w:id="0"/>
     </w:p>
@@ -247,7 +553,7 @@
         <w:ind w:left="2160" w:hanging="180"/>
       </w:pPr>
     </w:lvl>
-    <w:lvl w:ilvl="3" w:tplc="0409000F" w:tentative="1">
+    <w:lvl w:ilvl="3" w:tplc="0409000F">
       <w:start w:val="1"/>
       <w:numFmt w:val="decimal"/>
       <w:lvlText w:val="%4."/>
@@ -256,7 +562,7 @@
         <w:ind w:left="2880" w:hanging="360"/>
       </w:pPr>
     </w:lvl>
-    <w:lvl w:ilvl="4" w:tplc="04090019" w:tentative="1">
+    <w:lvl w:ilvl="4" w:tplc="04090019">
       <w:start w:val="1"/>
       <w:numFmt w:val="lowerLetter"/>
       <w:lvlText w:val="%5."/>

</xml_diff>